<commit_message>
id fixed, add more bikes to order
</commit_message>
<xml_diff>
--- a/sem cw2 report.docx
+++ b/sem cw2 report.docx
@@ -6890,7 +6890,25 @@
                 <w:sz w:val="19"/>
                 <w:szCs w:val="19"/>
               </w:rPr>
-              <w:t>"wheel is wrong"</w:t>
+              <w:t>"wheel</w:t>
+            </w:r>
+            <w:r>
+              <w:rPr>
+                <w:rFonts w:ascii="Consolas" w:hAnsi="Consolas" w:cs="Consolas"/>
+                <w:color w:val="A31515"/>
+                <w:sz w:val="19"/>
+                <w:szCs w:val="19"/>
+              </w:rPr>
+              <w:t xml:space="preserve"> type</w:t>
+            </w:r>
+            <w:r>
+              <w:rPr>
+                <w:rFonts w:ascii="Consolas" w:hAnsi="Consolas" w:cs="Consolas"/>
+                <w:color w:val="A31515"/>
+                <w:sz w:val="19"/>
+                <w:szCs w:val="19"/>
+              </w:rPr>
+              <w:t xml:space="preserve"> is wrong"</w:t>
             </w:r>
             <w:r>
               <w:rPr>
@@ -7497,7 +7515,25 @@
                 <w:sz w:val="19"/>
                 <w:szCs w:val="19"/>
               </w:rPr>
-              <w:t>"type is wrong"</w:t>
+              <w:t>"</w:t>
+            </w:r>
+            <w:r>
+              <w:rPr>
+                <w:rFonts w:ascii="Consolas" w:hAnsi="Consolas" w:cs="Consolas"/>
+                <w:color w:val="A31515"/>
+                <w:sz w:val="19"/>
+                <w:szCs w:val="19"/>
+              </w:rPr>
+              <w:t>size</w:t>
+            </w:r>
+            <w:r>
+              <w:rPr>
+                <w:rFonts w:ascii="Consolas" w:hAnsi="Consolas" w:cs="Consolas"/>
+                <w:color w:val="A31515"/>
+                <w:sz w:val="19"/>
+                <w:szCs w:val="19"/>
+              </w:rPr>
+              <w:t xml:space="preserve"> is wrong"</w:t>
             </w:r>
             <w:r>
               <w:rPr>
@@ -8931,7 +8967,25 @@
                 <w:sz w:val="19"/>
                 <w:szCs w:val="19"/>
               </w:rPr>
-              <w:t>"brakes is wrong"</w:t>
+              <w:t>"brake</w:t>
+            </w:r>
+            <w:r>
+              <w:rPr>
+                <w:rFonts w:ascii="Consolas" w:hAnsi="Consolas" w:cs="Consolas"/>
+                <w:color w:val="A31515"/>
+                <w:sz w:val="19"/>
+                <w:szCs w:val="19"/>
+              </w:rPr>
+              <w:t xml:space="preserve"> type</w:t>
+            </w:r>
+            <w:r>
+              <w:rPr>
+                <w:rFonts w:ascii="Consolas" w:hAnsi="Consolas" w:cs="Consolas"/>
+                <w:color w:val="A31515"/>
+                <w:sz w:val="19"/>
+                <w:szCs w:val="19"/>
+              </w:rPr>
+              <w:t xml:space="preserve"> is wrong"</w:t>
             </w:r>
             <w:r>
               <w:rPr>
@@ -9502,7 +9556,43 @@
                 <w:sz w:val="19"/>
                 <w:szCs w:val="19"/>
               </w:rPr>
-              <w:t>"handlebars are wrong"</w:t>
+              <w:t>"handlebar</w:t>
+            </w:r>
+            <w:r>
+              <w:rPr>
+                <w:rFonts w:ascii="Consolas" w:hAnsi="Consolas" w:cs="Consolas"/>
+                <w:color w:val="A31515"/>
+                <w:sz w:val="19"/>
+                <w:szCs w:val="19"/>
+              </w:rPr>
+              <w:t xml:space="preserve"> type</w:t>
+            </w:r>
+            <w:r>
+              <w:rPr>
+                <w:rFonts w:ascii="Consolas" w:hAnsi="Consolas" w:cs="Consolas"/>
+                <w:color w:val="A31515"/>
+                <w:sz w:val="19"/>
+                <w:szCs w:val="19"/>
+              </w:rPr>
+              <w:t xml:space="preserve"> </w:t>
+            </w:r>
+            <w:r>
+              <w:rPr>
+                <w:rFonts w:ascii="Consolas" w:hAnsi="Consolas" w:cs="Consolas"/>
+                <w:color w:val="A31515"/>
+                <w:sz w:val="19"/>
+                <w:szCs w:val="19"/>
+              </w:rPr>
+              <w:t>is</w:t>
+            </w:r>
+            <w:r>
+              <w:rPr>
+                <w:rFonts w:ascii="Consolas" w:hAnsi="Consolas" w:cs="Consolas"/>
+                <w:color w:val="A31515"/>
+                <w:sz w:val="19"/>
+                <w:szCs w:val="19"/>
+              </w:rPr>
+              <w:t xml:space="preserve"> wrong"</w:t>
             </w:r>
             <w:r>
               <w:rPr>
@@ -10073,7 +10163,25 @@
                 <w:sz w:val="19"/>
                 <w:szCs w:val="19"/>
               </w:rPr>
-              <w:t>"saddle is wrong"</w:t>
+              <w:t xml:space="preserve">"saddle </w:t>
+            </w:r>
+            <w:r>
+              <w:rPr>
+                <w:rFonts w:ascii="Consolas" w:hAnsi="Consolas" w:cs="Consolas"/>
+                <w:color w:val="A31515"/>
+                <w:sz w:val="19"/>
+                <w:szCs w:val="19"/>
+              </w:rPr>
+              <w:t xml:space="preserve">type </w:t>
+            </w:r>
+            <w:r>
+              <w:rPr>
+                <w:rFonts w:ascii="Consolas" w:hAnsi="Consolas" w:cs="Consolas"/>
+                <w:color w:val="A31515"/>
+                <w:sz w:val="19"/>
+                <w:szCs w:val="19"/>
+              </w:rPr>
+              <w:t>is wrong"</w:t>
             </w:r>
             <w:r>
               <w:rPr>
@@ -11353,11 +11461,13 @@
       <w:pPr>
         <w:pStyle w:val="Heading2"/>
         <w:rPr>
+          <w:sz w:val="32"/>
           <w:lang w:val="en-GB"/>
         </w:rPr>
       </w:pPr>
       <w:r>
         <w:rPr>
+          <w:sz w:val="32"/>
           <w:lang w:val="en-GB"/>
         </w:rPr>
         <w:t>Test unit for Bike class:</w:t>
@@ -13233,17 +13343,19 @@
     </w:p>
     <w:p>
       <w:pPr>
+        <w:pStyle w:val="Heading2"/>
         <w:rPr>
+          <w:sz w:val="32"/>
           <w:lang w:val="en-GB"/>
         </w:rPr>
       </w:pPr>
-    </w:p>
-    <w:p>
-      <w:pPr>
+      <w:r>
         <w:rPr>
+          <w:sz w:val="32"/>
           <w:lang w:val="en-GB"/>
         </w:rPr>
-      </w:pPr>
+        <w:t>Results:</w:t>
+      </w:r>
     </w:p>
     <w:p>
       <w:pPr>
@@ -13260,6 +13372,20 @@
       </w:pPr>
       <w:bookmarkStart w:id="0" w:name="_GoBack"/>
       <w:bookmarkEnd w:id="0"/>
+    </w:p>
+    <w:p>
+      <w:pPr>
+        <w:rPr>
+          <w:lang w:val="en-GB"/>
+        </w:rPr>
+      </w:pPr>
+    </w:p>
+    <w:p>
+      <w:pPr>
+        <w:rPr>
+          <w:lang w:val="en-GB"/>
+        </w:rPr>
+      </w:pPr>
     </w:p>
     <w:p>
       <w:pPr>

</xml_diff>